<commit_message>
Added Frame ID to printout
</commit_message>
<xml_diff>
--- a/examples/nixnet/XNET with gRPC.docx
+++ b/examples/nixnet/XNET with gRPC.docx
@@ -14,23 +14,7 @@
           <w:b/>
           <w:bCs/>
         </w:rPr>
-        <w:t xml:space="preserve">Using NI-XNET with </w:t>
-      </w:r>
-      <w:proofErr w:type="spellStart"/>
-      <w:r>
-        <w:rPr>
-          <w:b/>
-          <w:bCs/>
-        </w:rPr>
-        <w:t>gRPC</w:t>
-      </w:r>
-      <w:proofErr w:type="spellEnd"/>
-      <w:r>
-        <w:rPr>
-          <w:b/>
-          <w:bCs/>
-        </w:rPr>
-        <w:t>-device</w:t>
+        <w:t>Using NI-XNET with gRPC-device</w:t>
       </w:r>
     </w:p>
     <w:p>
@@ -104,16 +88,8 @@
         <w:rPr>
           <w:rFonts w:eastAsiaTheme="majorEastAsia" w:cstheme="minorHAnsi"/>
         </w:rPr>
-        <w:t xml:space="preserve"> and NI-</w:t>
-      </w:r>
-      <w:proofErr w:type="spellStart"/>
-      <w:r>
-        <w:rPr>
-          <w:rFonts w:eastAsiaTheme="majorEastAsia" w:cstheme="minorHAnsi"/>
-        </w:rPr>
-        <w:t>Daqmx</w:t>
-      </w:r>
-      <w:proofErr w:type="spellEnd"/>
+        <w:t xml:space="preserve"> and NI-Daqmx</w:t>
+      </w:r>
       <w:r>
         <w:rPr>
           <w:rFonts w:eastAsiaTheme="majorEastAsia" w:cstheme="minorHAnsi"/>
@@ -148,30 +124,8 @@
         <w:rPr>
           <w:rFonts w:eastAsiaTheme="majorEastAsia" w:cstheme="minorHAnsi"/>
         </w:rPr>
-        <w:t>$</w:t>
-      </w:r>
-      <w:proofErr w:type="spellStart"/>
-      <w:r>
-        <w:rPr>
-          <w:rFonts w:eastAsiaTheme="majorEastAsia" w:cstheme="minorHAnsi"/>
-        </w:rPr>
-        <w:t>sudo</w:t>
-      </w:r>
-      <w:proofErr w:type="spellEnd"/>
-      <w:r>
-        <w:rPr>
-          <w:rFonts w:eastAsiaTheme="majorEastAsia" w:cstheme="minorHAnsi"/>
-        </w:rPr>
-        <w:t xml:space="preserve"> apt-get install </w:t>
-      </w:r>
-      <w:proofErr w:type="spellStart"/>
-      <w:r>
-        <w:rPr>
-          <w:rFonts w:eastAsiaTheme="majorEastAsia" w:cstheme="minorHAnsi"/>
-        </w:rPr>
-        <w:t>ni-xnet</w:t>
-      </w:r>
-      <w:proofErr w:type="spellEnd"/>
+        <w:t>$sudo apt-get install ni-xnet</w:t>
+      </w:r>
     </w:p>
     <w:p>
       <w:pPr>
@@ -188,28 +142,7 @@
         <w:rPr>
           <w:rFonts w:eastAsiaTheme="majorEastAsia" w:cstheme="minorHAnsi"/>
         </w:rPr>
-        <w:t>$</w:t>
-      </w:r>
-      <w:proofErr w:type="spellStart"/>
-      <w:r>
-        <w:rPr>
-          <w:rFonts w:eastAsiaTheme="majorEastAsia" w:cstheme="minorHAnsi"/>
-        </w:rPr>
-        <w:t>sudo</w:t>
-      </w:r>
-      <w:proofErr w:type="spellEnd"/>
-      <w:r>
-        <w:rPr>
-          <w:rFonts w:eastAsiaTheme="majorEastAsia" w:cstheme="minorHAnsi"/>
-        </w:rPr>
-        <w:t xml:space="preserve"> apt-get install </w:t>
-      </w:r>
-      <w:proofErr w:type="spellStart"/>
-      <w:r>
-        <w:rPr>
-          <w:rFonts w:eastAsiaTheme="majorEastAsia" w:cstheme="minorHAnsi"/>
-        </w:rPr>
-        <w:t>ni-</w:t>
+        <w:t>$sudo apt-get install ni-</w:t>
       </w:r>
       <w:r>
         <w:rPr>
@@ -217,7 +150,6 @@
         </w:rPr>
         <w:t>daqmx</w:t>
       </w:r>
-      <w:proofErr w:type="spellEnd"/>
     </w:p>
     <w:p>
       <w:pPr>
@@ -242,23 +174,7 @@
             <w:rStyle w:val="Hyperlink"/>
             <w:rFonts w:eastAsiaTheme="majorEastAsia" w:cstheme="minorHAnsi"/>
           </w:rPr>
-          <w:t xml:space="preserve">NI </w:t>
-        </w:r>
-        <w:proofErr w:type="spellStart"/>
-        <w:r>
-          <w:rPr>
-            <w:rStyle w:val="Hyperlink"/>
-            <w:rFonts w:eastAsiaTheme="majorEastAsia" w:cstheme="minorHAnsi"/>
-          </w:rPr>
-          <w:t>gRPC</w:t>
-        </w:r>
-        <w:proofErr w:type="spellEnd"/>
-        <w:r>
-          <w:rPr>
-            <w:rStyle w:val="Hyperlink"/>
-            <w:rFonts w:eastAsiaTheme="majorEastAsia" w:cstheme="minorHAnsi"/>
-          </w:rPr>
-          <w:t xml:space="preserve"> Device Server</w:t>
+          <w:t>NI gRPC Device Server</w:t>
         </w:r>
       </w:hyperlink>
       <w:r>
@@ -322,27 +238,55 @@
         <w:rPr>
           <w:rFonts w:eastAsiaTheme="majorEastAsia" w:cstheme="minorHAnsi"/>
         </w:rPr>
-        <w:t xml:space="preserve">Run </w:t>
-      </w:r>
-      <w:proofErr w:type="spellStart"/>
-      <w:r>
-        <w:rPr>
-          <w:rFonts w:eastAsiaTheme="majorEastAsia" w:cstheme="minorHAnsi"/>
-        </w:rPr>
-        <w:t>ni_grpc_device_server</w:t>
-      </w:r>
-      <w:proofErr w:type="spellEnd"/>
-      <w:r>
-        <w:rPr>
-          <w:rFonts w:eastAsiaTheme="majorEastAsia" w:cstheme="minorHAnsi"/>
-        </w:rPr>
-        <w:t>, th</w:t>
-      </w:r>
-      <w:r>
-        <w:rPr>
-          <w:rFonts w:eastAsiaTheme="majorEastAsia" w:cstheme="minorHAnsi"/>
-        </w:rPr>
-        <w:t>e server will print out its listening port when it’s running successfully</w:t>
+        <w:t>Navigate to the NI gRPC Device Server that was unzipped from the tar/zip file. You should see an execut</w:t>
+      </w:r>
+      <w:r>
+        <w:rPr>
+          <w:rFonts w:eastAsiaTheme="majorEastAsia" w:cstheme="minorHAnsi"/>
+        </w:rPr>
+        <w:t>able calle ni_grpc_device_server</w:t>
+      </w:r>
+    </w:p>
+    <w:p>
+      <w:pPr>
+        <w:pStyle w:val="ListParagraph"/>
+        <w:numPr>
+          <w:ilvl w:val="0"/>
+          <w:numId w:val="2"/>
+        </w:numPr>
+        <w:rPr>
+          <w:rFonts w:eastAsiaTheme="majorEastAsia" w:cstheme="minorHAnsi"/>
+        </w:rPr>
+      </w:pPr>
+      <w:r>
+        <w:rPr>
+          <w:rFonts w:eastAsiaTheme="majorEastAsia" w:cstheme="minorHAnsi"/>
+        </w:rPr>
+        <w:t>Run ni_grpc_device_server, the server will print out its listening port when it’s running successfully</w:t>
+      </w:r>
+      <w:r>
+        <w:rPr>
+          <w:rFonts w:eastAsiaTheme="majorEastAsia" w:cstheme="minorHAnsi"/>
+        </w:rPr>
+        <w:t xml:space="preserve"> </w:t>
+      </w:r>
+    </w:p>
+    <w:p>
+      <w:pPr>
+        <w:pStyle w:val="ListParagraph"/>
+        <w:numPr>
+          <w:ilvl w:val="1"/>
+          <w:numId w:val="2"/>
+        </w:numPr>
+        <w:rPr>
+          <w:rFonts w:eastAsiaTheme="majorEastAsia" w:cstheme="minorHAnsi"/>
+        </w:rPr>
+      </w:pPr>
+      <w:r>
+        <w:rPr>
+          <w:rFonts w:eastAsiaTheme="majorEastAsia" w:cstheme="minorHAnsi"/>
+        </w:rPr>
+        <w:t>&gt; ./ni_grpc_device_server</w:t>
       </w:r>
     </w:p>
     <w:p>
@@ -434,6 +378,7 @@
         <w:rPr>
           <w:rFonts w:eastAsiaTheme="majorEastAsia" w:cstheme="minorHAnsi"/>
         </w:rPr>
+        <w:lastRenderedPageBreak/>
         <w:t xml:space="preserve">Original instructions here: </w:t>
       </w:r>
       <w:hyperlink r:id="rId9" w:history="1">
@@ -483,22 +428,7 @@
         <w:rPr>
           <w:rFonts w:eastAsiaTheme="majorEastAsia" w:cstheme="minorHAnsi"/>
         </w:rPr>
-        <w:lastRenderedPageBreak/>
-        <w:t xml:space="preserve">Install </w:t>
-      </w:r>
-      <w:proofErr w:type="spellStart"/>
-      <w:r>
-        <w:rPr>
-          <w:rFonts w:eastAsiaTheme="majorEastAsia" w:cstheme="minorHAnsi"/>
-        </w:rPr>
-        <w:t>grpcio</w:t>
-      </w:r>
-      <w:proofErr w:type="spellEnd"/>
-      <w:r>
-        <w:rPr>
-          <w:rFonts w:eastAsiaTheme="majorEastAsia" w:cstheme="minorHAnsi"/>
-        </w:rPr>
-        <w:t>-tools</w:t>
+        <w:t>Install grpcio-tools</w:t>
       </w:r>
       <w:r>
         <w:rPr>
@@ -535,21 +465,7 @@
         <w:rPr>
           <w:rFonts w:eastAsiaTheme="majorEastAsia" w:cstheme="minorHAnsi"/>
         </w:rPr>
-        <w:t xml:space="preserve">pip install </w:t>
-      </w:r>
-      <w:proofErr w:type="spellStart"/>
-      <w:r>
-        <w:rPr>
-          <w:rFonts w:eastAsiaTheme="majorEastAsia" w:cstheme="minorHAnsi"/>
-        </w:rPr>
-        <w:t>grpcio</w:t>
-      </w:r>
-      <w:proofErr w:type="spellEnd"/>
-      <w:r>
-        <w:rPr>
-          <w:rFonts w:eastAsiaTheme="majorEastAsia" w:cstheme="minorHAnsi"/>
-        </w:rPr>
-        <w:t>-tools</w:t>
+        <w:t>pip install grpcio-tools</w:t>
       </w:r>
     </w:p>
     <w:p>
@@ -639,15 +555,7 @@
         <w:t xml:space="preserve"> from </w:t>
       </w:r>
       <w:r>
-        <w:t xml:space="preserve">the </w:t>
-      </w:r>
-      <w:proofErr w:type="spellStart"/>
-      <w:r>
-        <w:t>grpc</w:t>
-      </w:r>
-      <w:proofErr w:type="spellEnd"/>
-      <w:r>
-        <w:t>-device releases and extract its contents</w:t>
+        <w:t>the grpc-device releases and extract its contents</w:t>
       </w:r>
     </w:p>
     <w:p>
@@ -666,21 +574,8 @@
       <w:r>
         <w:t xml:space="preserve">The release folder contains </w:t>
       </w:r>
-      <w:proofErr w:type="spellStart"/>
-      <w:r>
-        <w:t>nixnet.proto</w:t>
-      </w:r>
-      <w:proofErr w:type="spellEnd"/>
-      <w:r>
-        <w:t xml:space="preserve">. This </w:t>
-      </w:r>
-      <w:proofErr w:type="spellStart"/>
-      <w:r>
-        <w:t>Protobuff</w:t>
-      </w:r>
-      <w:proofErr w:type="spellEnd"/>
-      <w:r>
-        <w:t xml:space="preserve"> file contains </w:t>
+      <w:r>
+        <w:t xml:space="preserve">nixnet.proto. This Protobuff file contains </w:t>
       </w:r>
       <w:r>
         <w:t>all of the function prototypes and data types that will be used to communicate through CAN.</w:t>
@@ -836,40 +731,11 @@
       <w:r>
         <w:t xml:space="preserve">Navigate to </w:t>
       </w:r>
-      <w:proofErr w:type="spellStart"/>
-      <w:r>
-        <w:t>ni</w:t>
-      </w:r>
-      <w:proofErr w:type="spellEnd"/>
-      <w:r>
-        <w:t>-</w:t>
-      </w:r>
-      <w:proofErr w:type="spellStart"/>
-      <w:r>
-        <w:t>grpc</w:t>
-      </w:r>
-      <w:proofErr w:type="spellEnd"/>
-      <w:r>
-        <w:t>-device-client/exam</w:t>
-      </w:r>
-      <w:r>
-        <w:t>ples/</w:t>
-      </w:r>
-      <w:proofErr w:type="spellStart"/>
-      <w:r>
-        <w:t>nixnet</w:t>
-      </w:r>
-      <w:proofErr w:type="spellEnd"/>
-      <w:r>
-        <w:t xml:space="preserve"> to view the shipping </w:t>
-      </w:r>
-      <w:proofErr w:type="spellStart"/>
-      <w:r>
-        <w:t>nixnet</w:t>
-      </w:r>
-      <w:proofErr w:type="spellEnd"/>
-      <w:r>
-        <w:t xml:space="preserve"> examples</w:t>
+      <w:r>
+        <w:t>ni-grpc-device-client/exam</w:t>
+      </w:r>
+      <w:r>
+        <w:t>ples/nixnet to view the shipping nixnet examples</w:t>
       </w:r>
     </w:p>
     <w:p>
@@ -919,56 +785,14 @@
         <w:pStyle w:val="ListParagraph"/>
       </w:pPr>
       <w:r>
-        <w:t xml:space="preserve">&gt; python -m </w:t>
-      </w:r>
-      <w:proofErr w:type="spellStart"/>
-      <w:r>
-        <w:t>grpc_tools.protoc</w:t>
-      </w:r>
-      <w:proofErr w:type="spellEnd"/>
-      <w:r>
-        <w:t xml:space="preserve"> -I="..\..\proto" --</w:t>
-      </w:r>
-      <w:proofErr w:type="spellStart"/>
-      <w:r>
-        <w:t>python_out</w:t>
-      </w:r>
-      <w:proofErr w:type="spellEnd"/>
-      <w:r>
-        <w:t>=. --</w:t>
-      </w:r>
-      <w:proofErr w:type="spellStart"/>
-      <w:r>
-        <w:t>grpc_python_out</w:t>
-      </w:r>
-      <w:proofErr w:type="spellEnd"/>
-      <w:r>
-        <w:t xml:space="preserve">=. </w:t>
-      </w:r>
-      <w:proofErr w:type="spellStart"/>
-      <w:r>
-        <w:t>session.proto</w:t>
-      </w:r>
-      <w:proofErr w:type="spellEnd"/>
-      <w:r>
-        <w:t xml:space="preserve"> </w:t>
-      </w:r>
-      <w:proofErr w:type="spellStart"/>
-      <w:r>
-        <w:t>nidevice.proto</w:t>
-      </w:r>
-      <w:proofErr w:type="spellEnd"/>
-      <w:r>
-        <w:t xml:space="preserve"> </w:t>
-      </w:r>
-      <w:proofErr w:type="spellStart"/>
+        <w:t xml:space="preserve">&gt; python -m grpc_tools.protoc -I="..\..\proto" --python_out=. --grpc_python_out=. session.proto nidevice.proto </w:t>
+      </w:r>
       <w:r>
         <w:t>nixnet</w:t>
       </w:r>
       <w:r>
         <w:t>.proto</w:t>
       </w:r>
-      <w:proofErr w:type="spellEnd"/>
       <w:r>
         <w:t xml:space="preserve"> </w:t>
       </w:r>
@@ -1163,59 +987,8 @@
           <w:sz w:val="21"/>
           <w:szCs w:val="21"/>
         </w:rPr>
-        <w:t xml:space="preserve">For instructions on how to use </w:t>
-      </w:r>
-      <w:proofErr w:type="spellStart"/>
-      <w:r>
-        <w:rPr>
-          <w:rFonts w:ascii="Consolas" w:eastAsia="Times New Roman" w:hAnsi="Consolas" w:cs="Times New Roman"/>
-          <w:color w:val="CE9178"/>
-          <w:sz w:val="21"/>
-          <w:szCs w:val="21"/>
-        </w:rPr>
-        <w:t>protoc</w:t>
-      </w:r>
-      <w:proofErr w:type="spellEnd"/>
-      <w:r>
-        <w:rPr>
-          <w:rFonts w:ascii="Consolas" w:eastAsia="Times New Roman" w:hAnsi="Consolas" w:cs="Times New Roman"/>
-          <w:color w:val="CE9178"/>
-          <w:sz w:val="21"/>
-          <w:szCs w:val="21"/>
-        </w:rPr>
-        <w:t xml:space="preserve"> to generate </w:t>
-      </w:r>
-      <w:proofErr w:type="spellStart"/>
-      <w:r>
-        <w:rPr>
-          <w:rFonts w:ascii="Consolas" w:eastAsia="Times New Roman" w:hAnsi="Consolas" w:cs="Times New Roman"/>
-          <w:color w:val="CE9178"/>
-          <w:sz w:val="21"/>
-          <w:szCs w:val="21"/>
-        </w:rPr>
-        <w:t>gRPC</w:t>
-      </w:r>
-      <w:proofErr w:type="spellEnd"/>
-      <w:r>
-        <w:rPr>
-          <w:rFonts w:ascii="Consolas" w:eastAsia="Times New Roman" w:hAnsi="Consolas" w:cs="Times New Roman"/>
-          <w:color w:val="CE9178"/>
-          <w:sz w:val="21"/>
-          <w:szCs w:val="21"/>
-        </w:rPr>
-        <w:t xml:space="preserve"> client interfaces, see our "Creating a </w:t>
-      </w:r>
-      <w:proofErr w:type="spellStart"/>
-      <w:r>
-        <w:rPr>
-          <w:rFonts w:ascii="Consolas" w:eastAsia="Times New Roman" w:hAnsi="Consolas" w:cs="Times New Roman"/>
-          <w:color w:val="CE9178"/>
-          <w:sz w:val="21"/>
-          <w:szCs w:val="21"/>
-        </w:rPr>
-        <w:t>gRPC</w:t>
-      </w:r>
-      <w:proofErr w:type="spellEnd"/>
+        <w:t>For instructions on how to use protoc to generate gRPC client interfaces, see our "Creating a gRPC</w:t>
+      </w:r>
     </w:p>
     <w:p>
       <w:pPr>
@@ -1289,27 +1062,7 @@
           <w:sz w:val="21"/>
           <w:szCs w:val="21"/>
         </w:rPr>
-        <w:t xml:space="preserve">Refer to the NI XNET </w:t>
-      </w:r>
-      <w:proofErr w:type="spellStart"/>
-      <w:r>
-        <w:rPr>
-          <w:rFonts w:ascii="Consolas" w:eastAsia="Times New Roman" w:hAnsi="Consolas" w:cs="Times New Roman"/>
-          <w:color w:val="CE9178"/>
-          <w:sz w:val="21"/>
-          <w:szCs w:val="21"/>
-        </w:rPr>
-        <w:t>gRPC</w:t>
-      </w:r>
-      <w:proofErr w:type="spellEnd"/>
-      <w:r>
-        <w:rPr>
-          <w:rFonts w:ascii="Consolas" w:eastAsia="Times New Roman" w:hAnsi="Consolas" w:cs="Times New Roman"/>
-          <w:color w:val="CE9178"/>
-          <w:sz w:val="21"/>
-          <w:szCs w:val="21"/>
-        </w:rPr>
-        <w:t xml:space="preserve"> Wiki for the latest C Function Reference:</w:t>
+        <w:t>Refer to the NI XNET gRPC Wiki for the latest C Function Reference:</w:t>
       </w:r>
     </w:p>
     <w:p>
@@ -1426,67 +1179,7 @@
           <w:sz w:val="21"/>
           <w:szCs w:val="21"/>
         </w:rPr>
-        <w:t>  &gt; python can-signal-single-point-output.py &lt;</w:t>
-      </w:r>
-      <w:proofErr w:type="spellStart"/>
-      <w:r>
-        <w:rPr>
-          <w:rFonts w:ascii="Consolas" w:eastAsia="Times New Roman" w:hAnsi="Consolas" w:cs="Times New Roman"/>
-          <w:color w:val="CE9178"/>
-          <w:sz w:val="21"/>
-          <w:szCs w:val="21"/>
-        </w:rPr>
-        <w:t>server_address</w:t>
-      </w:r>
-      <w:proofErr w:type="spellEnd"/>
-      <w:r>
-        <w:rPr>
-          <w:rFonts w:ascii="Consolas" w:eastAsia="Times New Roman" w:hAnsi="Consolas" w:cs="Times New Roman"/>
-          <w:color w:val="CE9178"/>
-          <w:sz w:val="21"/>
-          <w:szCs w:val="21"/>
-        </w:rPr>
-        <w:t>&gt; &lt;</w:t>
-      </w:r>
-      <w:proofErr w:type="spellStart"/>
-      <w:r>
-        <w:rPr>
-          <w:rFonts w:ascii="Consolas" w:eastAsia="Times New Roman" w:hAnsi="Consolas" w:cs="Times New Roman"/>
-          <w:color w:val="CE9178"/>
-          <w:sz w:val="21"/>
-          <w:szCs w:val="21"/>
-        </w:rPr>
-        <w:t>port_number</w:t>
-      </w:r>
-      <w:proofErr w:type="spellEnd"/>
-      <w:r>
-        <w:rPr>
-          <w:rFonts w:ascii="Consolas" w:eastAsia="Times New Roman" w:hAnsi="Consolas" w:cs="Times New Roman"/>
-          <w:color w:val="CE9178"/>
-          <w:sz w:val="21"/>
-          <w:szCs w:val="21"/>
-        </w:rPr>
-        <w:t>&gt; &lt;</w:t>
-      </w:r>
-      <w:proofErr w:type="spellStart"/>
-      <w:r>
-        <w:rPr>
-          <w:rFonts w:ascii="Consolas" w:eastAsia="Times New Roman" w:hAnsi="Consolas" w:cs="Times New Roman"/>
-          <w:color w:val="CE9178"/>
-          <w:sz w:val="21"/>
-          <w:szCs w:val="21"/>
-        </w:rPr>
-        <w:t>interface_name</w:t>
-      </w:r>
-      <w:proofErr w:type="spellEnd"/>
-      <w:r>
-        <w:rPr>
-          <w:rFonts w:ascii="Consolas" w:eastAsia="Times New Roman" w:hAnsi="Consolas" w:cs="Times New Roman"/>
-          <w:color w:val="CE9178"/>
-          <w:sz w:val="21"/>
-          <w:szCs w:val="21"/>
-        </w:rPr>
-        <w:t>&gt;</w:t>
+        <w:t>  &gt; python can-signal-single-point-output.py &lt;server_address&gt; &lt;port_number&gt; &lt;interface_name&gt;</w:t>
       </w:r>
     </w:p>
     <w:p>
@@ -1675,21 +1368,7 @@
         <w:rPr>
           <w:rFonts w:asciiTheme="majorHAnsi" w:eastAsiaTheme="majorEastAsia" w:hAnsiTheme="majorHAnsi" w:cstheme="majorHAnsi"/>
         </w:rPr>
-        <w:t xml:space="preserve"> (</w:t>
-      </w:r>
-      <w:proofErr w:type="spellStart"/>
-      <w:r>
-        <w:rPr>
-          <w:rFonts w:asciiTheme="majorHAnsi" w:eastAsiaTheme="majorEastAsia" w:hAnsiTheme="majorHAnsi" w:cstheme="majorHAnsi"/>
-        </w:rPr>
-        <w:t>nixnet.proto</w:t>
-      </w:r>
-      <w:proofErr w:type="spellEnd"/>
-      <w:r>
-        <w:rPr>
-          <w:rFonts w:asciiTheme="majorHAnsi" w:eastAsiaTheme="majorEastAsia" w:hAnsiTheme="majorHAnsi" w:cstheme="majorHAnsi"/>
-        </w:rPr>
-        <w:t>)</w:t>
+        <w:t xml:space="preserve"> (nixnet.proto)</w:t>
       </w:r>
       <w:r>
         <w:rPr>
@@ -1864,7 +1543,6 @@
           <w:szCs w:val="21"/>
         </w:rPr>
       </w:pPr>
-      <w:proofErr w:type="spellStart"/>
       <w:r>
         <w:rPr>
           <w:rFonts w:ascii="Consolas" w:eastAsia="Times New Roman" w:hAnsi="Consolas" w:cs="Times New Roman"/>
@@ -1874,7 +1552,6 @@
         </w:rPr>
         <w:t>payload_list</w:t>
       </w:r>
-      <w:proofErr w:type="spellEnd"/>
       <w:r>
         <w:rPr>
           <w:rFonts w:ascii="Consolas" w:eastAsia="Times New Roman" w:hAnsi="Consolas" w:cs="Times New Roman"/>
@@ -1923,7 +1600,6 @@
           <w:szCs w:val="21"/>
         </w:rPr>
       </w:pPr>
-      <w:proofErr w:type="spellStart"/>
       <w:r>
         <w:rPr>
           <w:rFonts w:ascii="Consolas" w:eastAsia="Times New Roman" w:hAnsi="Consolas" w:cs="Times New Roman"/>
@@ -1933,7 +1609,6 @@
         </w:rPr>
         <w:t>canfdframe</w:t>
       </w:r>
-      <w:proofErr w:type="spellEnd"/>
       <w:r>
         <w:rPr>
           <w:rFonts w:ascii="Consolas" w:eastAsia="Times New Roman" w:hAnsi="Consolas" w:cs="Times New Roman"/>
@@ -1943,7 +1618,6 @@
         </w:rPr>
         <w:t>=</w:t>
       </w:r>
-      <w:proofErr w:type="spellStart"/>
       <w:r>
         <w:rPr>
           <w:rFonts w:ascii="Consolas" w:eastAsia="Times New Roman" w:hAnsi="Consolas" w:cs="Times New Roman"/>
@@ -1971,7 +1645,6 @@
         </w:rPr>
         <w:t>FrameRequest</w:t>
       </w:r>
-      <w:proofErr w:type="spellEnd"/>
       <w:r>
         <w:rPr>
           <w:rFonts w:ascii="Consolas" w:eastAsia="Times New Roman" w:hAnsi="Consolas" w:cs="Times New Roman"/>
@@ -2044,7 +1717,6 @@
         </w:rPr>
         <w:t xml:space="preserve"> = </w:t>
       </w:r>
-      <w:proofErr w:type="spellStart"/>
       <w:r>
         <w:rPr>
           <w:rFonts w:ascii="Consolas" w:eastAsia="Times New Roman" w:hAnsi="Consolas" w:cs="Times New Roman"/>
@@ -2072,7 +1744,6 @@
         </w:rPr>
         <w:t>FRAME_TYPE_CAN_DATA</w:t>
       </w:r>
-      <w:proofErr w:type="spellEnd"/>
       <w:r>
         <w:rPr>
           <w:rFonts w:ascii="Consolas" w:eastAsia="Times New Roman" w:hAnsi="Consolas" w:cs="Times New Roman"/>
@@ -2118,7 +1789,6 @@
         </w:rPr>
         <w:t>(</w:t>
       </w:r>
-      <w:proofErr w:type="spellStart"/>
       <w:r>
         <w:rPr>
           <w:rFonts w:ascii="Consolas" w:eastAsia="Times New Roman" w:hAnsi="Consolas" w:cs="Times New Roman"/>
@@ -2128,7 +1798,6 @@
         </w:rPr>
         <w:t>payload_list</w:t>
       </w:r>
-      <w:proofErr w:type="spellEnd"/>
       <w:r>
         <w:rPr>
           <w:rFonts w:ascii="Consolas" w:eastAsia="Times New Roman" w:hAnsi="Consolas" w:cs="Times New Roman"/>
@@ -2150,7 +1819,6 @@
           <w:szCs w:val="21"/>
         </w:rPr>
       </w:pPr>
-      <w:proofErr w:type="spellStart"/>
       <w:r>
         <w:rPr>
           <w:rFonts w:ascii="Consolas" w:eastAsia="Times New Roman" w:hAnsi="Consolas" w:cs="Times New Roman"/>
@@ -2160,7 +1828,6 @@
         </w:rPr>
         <w:t>canfdframes</w:t>
       </w:r>
-      <w:proofErr w:type="spellEnd"/>
       <w:r>
         <w:rPr>
           <w:rFonts w:ascii="Consolas" w:eastAsia="Times New Roman" w:hAnsi="Consolas" w:cs="Times New Roman"/>
@@ -2170,7 +1837,6 @@
         </w:rPr>
         <w:t>=[</w:t>
       </w:r>
-      <w:proofErr w:type="spellStart"/>
       <w:r>
         <w:rPr>
           <w:rFonts w:ascii="Consolas" w:eastAsia="Times New Roman" w:hAnsi="Consolas" w:cs="Times New Roman"/>
@@ -2198,7 +1864,6 @@
         </w:rPr>
         <w:t>FrameBufferRequest</w:t>
       </w:r>
-      <w:proofErr w:type="spellEnd"/>
       <w:r>
         <w:rPr>
           <w:rFonts w:ascii="Consolas" w:eastAsia="Times New Roman" w:hAnsi="Consolas" w:cs="Times New Roman"/>
@@ -2226,7 +1891,6 @@
         </w:rPr>
         <w:t xml:space="preserve">= </w:t>
       </w:r>
-      <w:proofErr w:type="spellStart"/>
       <w:r>
         <w:rPr>
           <w:rFonts w:ascii="Consolas" w:eastAsia="Times New Roman" w:hAnsi="Consolas" w:cs="Times New Roman"/>
@@ -2236,7 +1900,6 @@
         </w:rPr>
         <w:t>canfdframe</w:t>
       </w:r>
-      <w:proofErr w:type="spellEnd"/>
       <w:r>
         <w:rPr>
           <w:rFonts w:ascii="Consolas" w:eastAsia="Times New Roman" w:hAnsi="Consolas" w:cs="Times New Roman"/>
@@ -2268,21 +1931,7 @@
         <w:rPr>
           <w:rFonts w:eastAsiaTheme="majorEastAsia" w:cstheme="minorHAnsi"/>
         </w:rPr>
-        <w:t xml:space="preserve">Finally, this frame type is used on the </w:t>
-      </w:r>
-      <w:proofErr w:type="spellStart"/>
-      <w:r>
-        <w:rPr>
-          <w:rFonts w:eastAsiaTheme="majorEastAsia" w:cstheme="minorHAnsi"/>
-        </w:rPr>
-        <w:t>WriteRequest</w:t>
-      </w:r>
-      <w:proofErr w:type="spellEnd"/>
-      <w:r>
-        <w:rPr>
-          <w:rFonts w:eastAsiaTheme="majorEastAsia" w:cstheme="minorHAnsi"/>
-        </w:rPr>
-        <w:t xml:space="preserve"> function to write to the bus:</w:t>
+        <w:t>Finally, this frame type is used on the WriteRequest function to write to the bus:</w:t>
       </w:r>
     </w:p>
     <w:p>
@@ -2305,7 +1954,6 @@
         </w:rPr>
         <w:t xml:space="preserve">  </w:t>
       </w:r>
-      <w:proofErr w:type="spellStart"/>
       <w:r>
         <w:rPr>
           <w:rFonts w:ascii="Consolas" w:eastAsia="Times New Roman" w:hAnsi="Consolas" w:cs="Times New Roman"/>
@@ -2315,7 +1963,6 @@
         </w:rPr>
         <w:t>write_frame_response</w:t>
       </w:r>
-      <w:proofErr w:type="spellEnd"/>
       <w:r>
         <w:rPr>
           <w:rFonts w:ascii="Consolas" w:eastAsia="Times New Roman" w:hAnsi="Consolas" w:cs="Times New Roman"/>
@@ -2325,7 +1972,6 @@
         </w:rPr>
         <w:t xml:space="preserve"> = </w:t>
       </w:r>
-      <w:proofErr w:type="spellStart"/>
       <w:r>
         <w:rPr>
           <w:rFonts w:ascii="Consolas" w:eastAsia="Times New Roman" w:hAnsi="Consolas" w:cs="Times New Roman"/>
@@ -2353,7 +1999,6 @@
         </w:rPr>
         <w:t>WriteFrame</w:t>
       </w:r>
-      <w:proofErr w:type="spellEnd"/>
       <w:r>
         <w:rPr>
           <w:rFonts w:ascii="Consolas" w:eastAsia="Times New Roman" w:hAnsi="Consolas" w:cs="Times New Roman"/>
@@ -2384,7 +2029,6 @@
         </w:rPr>
         <w:t xml:space="preserve">            </w:t>
       </w:r>
-      <w:proofErr w:type="spellStart"/>
       <w:r>
         <w:rPr>
           <w:rFonts w:ascii="Consolas" w:eastAsia="Times New Roman" w:hAnsi="Consolas" w:cs="Times New Roman"/>
@@ -2412,7 +2056,6 @@
         </w:rPr>
         <w:t>WriteFrameRequest</w:t>
       </w:r>
-      <w:proofErr w:type="spellEnd"/>
       <w:r>
         <w:rPr>
           <w:rFonts w:ascii="Consolas" w:eastAsia="Times New Roman" w:hAnsi="Consolas" w:cs="Times New Roman"/>
@@ -2476,7 +2119,6 @@
         </w:rPr>
         <w:t>=</w:t>
       </w:r>
-      <w:proofErr w:type="spellStart"/>
       <w:r>
         <w:rPr>
           <w:rFonts w:ascii="Consolas" w:eastAsia="Times New Roman" w:hAnsi="Consolas" w:cs="Times New Roman"/>
@@ -2486,7 +2128,6 @@
         </w:rPr>
         <w:t>canfdframes</w:t>
       </w:r>
-      <w:proofErr w:type="spellEnd"/>
       <w:r>
         <w:rPr>
           <w:rFonts w:ascii="Consolas" w:eastAsia="Times New Roman" w:hAnsi="Consolas" w:cs="Times New Roman"/>
@@ -2496,7 +2137,6 @@
         </w:rPr>
         <w:t xml:space="preserve">, </w:t>
       </w:r>
-      <w:proofErr w:type="spellStart"/>
       <w:r>
         <w:rPr>
           <w:rFonts w:ascii="Consolas" w:eastAsia="Times New Roman" w:hAnsi="Consolas" w:cs="Times New Roman"/>
@@ -2506,7 +2146,6 @@
         </w:rPr>
         <w:t>timeout_raw</w:t>
       </w:r>
-      <w:proofErr w:type="spellEnd"/>
       <w:r>
         <w:rPr>
           <w:rFonts w:ascii="Consolas" w:eastAsia="Times New Roman" w:hAnsi="Consolas" w:cs="Times New Roman"/>
@@ -2609,25 +2248,7 @@
           <w:sz w:val="28"/>
           <w:szCs w:val="28"/>
         </w:rPr>
-        <w:t xml:space="preserve">To configure other properties, the </w:t>
-      </w:r>
-      <w:proofErr w:type="spellStart"/>
-      <w:r>
-        <w:rPr>
-          <w:rFonts w:asciiTheme="majorHAnsi" w:eastAsiaTheme="majorEastAsia" w:hAnsiTheme="majorHAnsi" w:cstheme="majorHAnsi"/>
-          <w:sz w:val="28"/>
-          <w:szCs w:val="28"/>
-        </w:rPr>
-        <w:t>grpc</w:t>
-      </w:r>
-      <w:proofErr w:type="spellEnd"/>
-      <w:r>
-        <w:rPr>
-          <w:rFonts w:asciiTheme="majorHAnsi" w:eastAsiaTheme="majorEastAsia" w:hAnsiTheme="majorHAnsi" w:cstheme="majorHAnsi"/>
-          <w:sz w:val="28"/>
-          <w:szCs w:val="28"/>
-        </w:rPr>
-        <w:t xml:space="preserve"> </w:t>
+        <w:t xml:space="preserve">To configure other properties, the grpc </w:t>
       </w:r>
       <w:hyperlink r:id="rId17" w:anchor="nxWriteFrame" w:history="1">
         <w:r>
@@ -2646,25 +2267,7 @@
           <w:sz w:val="28"/>
           <w:szCs w:val="28"/>
         </w:rPr>
-        <w:t xml:space="preserve"> has documentation on C and </w:t>
-      </w:r>
-      <w:proofErr w:type="spellStart"/>
-      <w:r>
-        <w:rPr>
-          <w:rFonts w:asciiTheme="majorHAnsi" w:eastAsiaTheme="majorEastAsia" w:hAnsiTheme="majorHAnsi" w:cstheme="majorHAnsi"/>
-          <w:sz w:val="28"/>
-          <w:szCs w:val="28"/>
-        </w:rPr>
-        <w:t>gRPC</w:t>
-      </w:r>
-      <w:proofErr w:type="spellEnd"/>
-      <w:r>
-        <w:rPr>
-          <w:rFonts w:asciiTheme="majorHAnsi" w:eastAsiaTheme="majorEastAsia" w:hAnsiTheme="majorHAnsi" w:cstheme="majorHAnsi"/>
-          <w:sz w:val="28"/>
-          <w:szCs w:val="28"/>
-        </w:rPr>
-        <w:t xml:space="preserve"> generated functions</w:t>
+        <w:t xml:space="preserve"> has documentation on C and gRPC generated functions</w:t>
       </w:r>
       <w:r>
         <w:rPr>
@@ -3281,7 +2884,7 @@
         <w:rFonts w:hint="default"/>
       </w:rPr>
     </w:lvl>
-    <w:lvl w:ilvl="1" w:tplc="04090019" w:tentative="1">
+    <w:lvl w:ilvl="1" w:tplc="04090019">
       <w:start w:val="1"/>
       <w:numFmt w:val="lowerLetter"/>
       <w:lvlText w:val="%2."/>

</xml_diff>